<commit_message>
Updated BE2 doc due to config files moving from within slot-controller, to slot-controller_data, and how to setup a lot to only run step 1 and not doing step 2 and step 3.
</commit_message>
<xml_diff>
--- a/Documentation/BE2 Application.docx
+++ b/Documentation/BE2 Application.docx
@@ -1583,7 +1583,7 @@
         <w:t>will be found in this directory:</w:t>
       </w:r>
     </w:p>
-    <w:p w14:noSpellErr="1">
+    <w:p>
       <w:pPr>
         <w:pStyle w:val="Normal"/>
       </w:pPr>
@@ -1602,6 +1602,14 @@
           <w:szCs w:val="22"/>
         </w:rPr>
         <w:t>slot-controller</w:t>
+      </w:r>
+      <w:r>
+        <w:rPr>
+          <w:rFonts w:ascii="Calibri" w:hAnsi="Calibri" w:eastAsia="Calibri" w:cs="Calibri"/>
+          <w:sz w:val="22"/>
+          <w:szCs w:val="22"/>
+        </w:rPr>
+        <w:t>_data</w:t>
       </w:r>
       <w:r>
         <w:rPr>
@@ -1952,15 +1960,69 @@
         <w:t>Each file will be at most 10meg in size.</w:t>
       </w:r>
     </w:p>
-    <w:p w14:noSpellErr="1">
+    <w:p>
+      <w:pPr>
+        <w:pStyle w:val="Normal"/>
+      </w:pPr>
       <w:r>
         <w:br w:type="page"/>
       </w:r>
-    </w:p>
-    <w:p w14:noSpellErr="1">
-      <w:pPr>
-        <w:pStyle w:val="Normal"/>
-      </w:pPr>
+      <w:r>
+        <w:rPr>
+          <w:rFonts w:ascii="Calibri" w:hAnsi="Calibri" w:eastAsia="Calibri" w:cs="Calibri"/>
+          <w:sz w:val="28"/>
+          <w:szCs w:val="28"/>
+        </w:rPr>
+        <w:t>Setting Up Steps</w:t>
+      </w:r>
+    </w:p>
+    <w:p w14:noSpellErr="1">
+      <w:pPr>
+        <w:pStyle w:val="Normal"/>
+      </w:pPr>
+      <w:r>
+        <w:rPr>
+          <w:rFonts w:ascii="Calibri" w:hAnsi="Calibri" w:eastAsia="Calibri" w:cs="Calibri"/>
+          <w:sz w:val="22"/>
+          <w:szCs w:val="22"/>
+        </w:rPr>
+        <w:t>To skip steps 2 and 3, put in 0 (zero) value for step 2's "4,TIME,STEP TIME,M,</w:t>
+      </w:r>
+      <w:r>
+        <w:rPr>
+          <w:rFonts w:ascii="Calibri" w:hAnsi="Calibri" w:eastAsia="Calibri" w:cs="Calibri"/>
+          <w:sz w:val="22"/>
+          <w:szCs w:val="22"/>
+        </w:rPr>
+        <w:t xml:space="preserve">" row, and step 3's </w:t>
+      </w:r>
+      <w:r>
+        <w:rPr>
+          <w:rFonts w:ascii="Calibri" w:hAnsi="Calibri" w:eastAsia="Calibri" w:cs="Calibri"/>
+          <w:sz w:val="22"/>
+          <w:szCs w:val="22"/>
+        </w:rPr>
+        <w:t>"4,TIME,STEP TIME,M,</w:t>
+      </w:r>
+      <w:r>
+        <w:rPr>
+          <w:rFonts w:ascii="Calibri" w:hAnsi="Calibri" w:eastAsia="Calibri" w:cs="Calibri"/>
+          <w:sz w:val="22"/>
+          <w:szCs w:val="22"/>
+        </w:rPr>
+        <w:t>" row</w:t>
+      </w:r>
+      <w:r>
+        <w:rPr>
+          <w:rFonts w:ascii="Calibri" w:hAnsi="Calibri" w:eastAsia="Calibri" w:cs="Calibri"/>
+          <w:sz w:val="22"/>
+          <w:szCs w:val="22"/>
+        </w:rPr>
+        <w:t>.  Doing so will not even call power supply sequencing once step 1 is complete, and completes the process there after.</w:t>
+      </w:r>
+      <w:r>
+        <w:br w:type="page"/>
+      </w:r>
       <w:r>
         <w:rPr>
           <w:rFonts w:ascii="Calibri" w:hAnsi="Calibri" w:eastAsia="Calibri" w:cs="Calibri"/>
@@ -3645,7 +3707,7 @@
         <w:t>he IP address given on the sample above is 192.168.1.212, and new IPs can be provided instead.</w:t>
       </w:r>
     </w:p>
-    <w:p>
+    <w:p w14:noSpellErr="1">
       <w:pPr>
         <w:pStyle w:val="ListParagraph"/>
         <w:numPr>
@@ -3660,7 +3722,19 @@
       </w:r>
       <w:r>
         <w:rPr/>
-        <w:t xml:space="preserve">s by doing the following terminal shell commands that are surounded by quotes </w:t>
+        <w:t>s by doing the following terminal shell commands that are sur</w:t>
+      </w:r>
+      <w:r>
+        <w:rPr/>
+        <w:t>r</w:t>
+      </w:r>
+      <w:r>
+        <w:rPr/>
+        <w:t>ounded</w:t>
+      </w:r>
+      <w:r>
+        <w:rPr/>
+        <w:t xml:space="preserve"> by quotes </w:t>
       </w:r>
       <w:r>
         <w:rPr/>
@@ -3975,6 +4049,14 @@
           <w:sz w:val="22"/>
           <w:szCs w:val="22"/>
         </w:rPr>
+        <w:t>_data</w:t>
+      </w:r>
+      <w:r>
+        <w:rPr>
+          <w:rFonts w:ascii="Calibri" w:hAnsi="Calibri" w:eastAsia="Calibri" w:cs="Calibri"/>
+          <w:sz w:val="22"/>
+          <w:szCs w:val="22"/>
+        </w:rPr>
         <w:t>" folder of the PC.</w:t>
       </w:r>
     </w:p>
@@ -4100,7 +4182,21 @@
           <w:sz w:val="22"/>
           <w:szCs w:val="22"/>
         </w:rPr>
-        <w:t>"./slot-controller/</w:t>
+        <w:t>"./slot-controller</w:t>
+      </w:r>
+      <w:r>
+        <w:rPr>
+          <w:sz w:val="22"/>
+          <w:szCs w:val="22"/>
+        </w:rPr>
+        <w:t>_data</w:t>
+      </w:r>
+      <w:r>
+        <w:rPr>
+          <w:sz w:val="22"/>
+          <w:szCs w:val="22"/>
+        </w:rPr>
+        <w:t>/</w:t>
       </w:r>
       <w:r>
         <w:rPr>

</xml_diff>

<commit_message>
Updated documentation to include check-list for creating a BBB for deployment, and a checklist for testing functionality for every release.
</commit_message>
<xml_diff>
--- a/Documentation/BE2 Application.docx
+++ b/Documentation/BE2 Application.docx
@@ -1583,7 +1583,7 @@
         <w:t>will be found in this directory:</w:t>
       </w:r>
     </w:p>
-    <w:p>
+    <w:p w14:noSpellErr="1">
       <w:pPr>
         <w:pStyle w:val="Normal"/>
       </w:pPr>
@@ -1602,14 +1602,6 @@
           <w:szCs w:val="22"/>
         </w:rPr>
         <w:t>slot-controller</w:t>
-      </w:r>
-      <w:r>
-        <w:rPr>
-          <w:rFonts w:ascii="Calibri" w:hAnsi="Calibri" w:eastAsia="Calibri" w:cs="Calibri"/>
-          <w:sz w:val="22"/>
-          <w:szCs w:val="22"/>
-        </w:rPr>
-        <w:t>_data</w:t>
       </w:r>
       <w:r>
         <w:rPr>
@@ -1960,69 +1952,15 @@
         <w:t>Each file will be at most 10meg in size.</w:t>
       </w:r>
     </w:p>
-    <w:p>
-      <w:pPr>
-        <w:pStyle w:val="Normal"/>
-      </w:pPr>
+    <w:p w14:noSpellErr="1">
       <w:r>
         <w:br w:type="page"/>
       </w:r>
-      <w:r>
-        <w:rPr>
-          <w:rFonts w:ascii="Calibri" w:hAnsi="Calibri" w:eastAsia="Calibri" w:cs="Calibri"/>
-          <w:sz w:val="28"/>
-          <w:szCs w:val="28"/>
-        </w:rPr>
-        <w:t>Setting Up Steps</w:t>
-      </w:r>
-    </w:p>
-    <w:p w14:noSpellErr="1">
-      <w:pPr>
-        <w:pStyle w:val="Normal"/>
-      </w:pPr>
-      <w:r>
-        <w:rPr>
-          <w:rFonts w:ascii="Calibri" w:hAnsi="Calibri" w:eastAsia="Calibri" w:cs="Calibri"/>
-          <w:sz w:val="22"/>
-          <w:szCs w:val="22"/>
-        </w:rPr>
-        <w:t>To skip steps 2 and 3, put in 0 (zero) value for step 2's "4,TIME,STEP TIME,M,</w:t>
-      </w:r>
-      <w:r>
-        <w:rPr>
-          <w:rFonts w:ascii="Calibri" w:hAnsi="Calibri" w:eastAsia="Calibri" w:cs="Calibri"/>
-          <w:sz w:val="22"/>
-          <w:szCs w:val="22"/>
-        </w:rPr>
-        <w:t xml:space="preserve">" row, and step 3's </w:t>
-      </w:r>
-      <w:r>
-        <w:rPr>
-          <w:rFonts w:ascii="Calibri" w:hAnsi="Calibri" w:eastAsia="Calibri" w:cs="Calibri"/>
-          <w:sz w:val="22"/>
-          <w:szCs w:val="22"/>
-        </w:rPr>
-        <w:t>"4,TIME,STEP TIME,M,</w:t>
-      </w:r>
-      <w:r>
-        <w:rPr>
-          <w:rFonts w:ascii="Calibri" w:hAnsi="Calibri" w:eastAsia="Calibri" w:cs="Calibri"/>
-          <w:sz w:val="22"/>
-          <w:szCs w:val="22"/>
-        </w:rPr>
-        <w:t>" row</w:t>
-      </w:r>
-      <w:r>
-        <w:rPr>
-          <w:rFonts w:ascii="Calibri" w:hAnsi="Calibri" w:eastAsia="Calibri" w:cs="Calibri"/>
-          <w:sz w:val="22"/>
-          <w:szCs w:val="22"/>
-        </w:rPr>
-        <w:t>.  Doing so will not even call power supply sequencing once step 1 is complete, and completes the process there after.</w:t>
-      </w:r>
-      <w:r>
-        <w:br w:type="page"/>
-      </w:r>
+    </w:p>
+    <w:p w14:noSpellErr="1">
+      <w:pPr>
+        <w:pStyle w:val="Normal"/>
+      </w:pPr>
       <w:r>
         <w:rPr>
           <w:rFonts w:ascii="Calibri" w:hAnsi="Calibri" w:eastAsia="Calibri" w:cs="Calibri"/>
@@ -3707,7 +3645,7 @@
         <w:t>he IP address given on the sample above is 192.168.1.212, and new IPs can be provided instead.</w:t>
       </w:r>
     </w:p>
-    <w:p w14:noSpellErr="1">
+    <w:p>
       <w:pPr>
         <w:pStyle w:val="ListParagraph"/>
         <w:numPr>
@@ -3722,19 +3660,7 @@
       </w:r>
       <w:r>
         <w:rPr/>
-        <w:t>s by doing the following terminal shell commands that are sur</w:t>
-      </w:r>
-      <w:r>
-        <w:rPr/>
-        <w:t>r</w:t>
-      </w:r>
-      <w:r>
-        <w:rPr/>
-        <w:t>ounded</w:t>
-      </w:r>
-      <w:r>
-        <w:rPr/>
-        <w:t xml:space="preserve"> by quotes </w:t>
+        <w:t xml:space="preserve">s by doing the following terminal shell commands that are surounded by quotes </w:t>
       </w:r>
       <w:r>
         <w:rPr/>
@@ -4049,14 +3975,6 @@
           <w:sz w:val="22"/>
           <w:szCs w:val="22"/>
         </w:rPr>
-        <w:t>_data</w:t>
-      </w:r>
-      <w:r>
-        <w:rPr>
-          <w:rFonts w:ascii="Calibri" w:hAnsi="Calibri" w:eastAsia="Calibri" w:cs="Calibri"/>
-          <w:sz w:val="22"/>
-          <w:szCs w:val="22"/>
-        </w:rPr>
         <w:t>" folder of the PC.</w:t>
       </w:r>
     </w:p>
@@ -4182,21 +4100,7 @@
           <w:sz w:val="22"/>
           <w:szCs w:val="22"/>
         </w:rPr>
-        <w:t>"./slot-controller</w:t>
-      </w:r>
-      <w:r>
-        <w:rPr>
-          <w:sz w:val="22"/>
-          <w:szCs w:val="22"/>
-        </w:rPr>
-        <w:t>_data</w:t>
-      </w:r>
-      <w:r>
-        <w:rPr>
-          <w:sz w:val="22"/>
-          <w:szCs w:val="22"/>
-        </w:rPr>
-        <w:t>/</w:t>
+        <w:t>"./slot-controller/</w:t>
       </w:r>
       <w:r>
         <w:rPr>
@@ -4239,7 +4143,7 @@
         </w:rPr>
         <w:t xml:space="preserve">To do ssh, on a PC terminal, execute "ssh </w:t>
       </w:r>
-      <w:hyperlink r:id="Radd66fecd3034e09">
+      <w:hyperlink r:id="R10af0cca71614784">
         <w:r>
           <w:rPr>
             <w:rStyle w:val="Hyperlink"/>
@@ -4266,6 +4170,549 @@
         </w:rPr>
         <w:t>".  Just go to the other directories listed as desired.</w:t>
       </w:r>
+    </w:p>
+    <w:p w14:noSpellErr="1">
+      <w:r>
+        <w:br w:type="page"/>
+      </w:r>
+    </w:p>
+    <w:p w14:noSpellErr="1">
+      <w:pPr>
+        <w:pStyle w:val="Normal"/>
+      </w:pPr>
+      <w:r>
+        <w:rPr>
+          <w:sz w:val="28"/>
+          <w:szCs w:val="28"/>
+        </w:rPr>
+        <w:t>Checklist for BBB setup</w:t>
+      </w:r>
+    </w:p>
+    <w:p>
+      <w:pPr>
+        <w:pStyle w:val="Normal"/>
+      </w:pPr>
+      <w:r>
+        <w:rPr>
+          <w:sz w:val="22"/>
+          <w:szCs w:val="22"/>
+        </w:rPr>
+        <w:t>[ ] Have the latest code on the BBB by using "git pull" within "/var/lib/cloud9/slot-controller" subdirectory.</w:t>
+      </w:r>
+    </w:p>
+    <w:p>
+      <w:r>
+        <w:rPr>
+          <w:rFonts w:ascii="Calibri" w:hAnsi="Calibri" w:eastAsia="Calibri" w:cs="Calibri"/>
+          <w:sz w:val="22"/>
+          <w:szCs w:val="22"/>
+        </w:rPr>
+        <w:t xml:space="preserve">[ ] Make sure the following lines in are running in a </w:t>
+      </w:r>
+      <w:r>
+        <w:rPr>
+          <w:rFonts w:ascii="Calibri" w:hAnsi="Calibri" w:eastAsia="Calibri" w:cs="Calibri"/>
+          <w:sz w:val="22"/>
+          <w:szCs w:val="22"/>
+        </w:rPr>
+        <w:t>cron job:</w:t>
+      </w:r>
+    </w:p>
+    <w:p w14:noSpellErr="1">
+      <w:r>
+        <w:rPr>
+          <w:rFonts w:ascii="Calibri" w:hAnsi="Calibri" w:eastAsia="Calibri" w:cs="Calibri"/>
+          <w:sz w:val="22"/>
+          <w:szCs w:val="22"/>
+        </w:rPr>
+        <w:t>*/1 * * * * bash /var/lib/cloud9/slot-controller/lib/DRbSharedMemory/runSharedMemory.sh</w:t>
+      </w:r>
+    </w:p>
+    <w:p w14:noSpellErr="1">
+      <w:r>
+        <w:rPr>
+          <w:rFonts w:ascii="Calibri" w:hAnsi="Calibri" w:eastAsia="Calibri" w:cs="Calibri"/>
+          <w:sz w:val="22"/>
+          <w:szCs w:val="22"/>
+        </w:rPr>
+        <w:t>*/1 * * * * bash /var/lib/cloud9/slot-controller/BBB_GrapeForPcListener/runBoardGrape.sh</w:t>
+      </w:r>
+    </w:p>
+    <w:p w14:noSpellErr="1">
+      <w:r>
+        <w:rPr>
+          <w:rFonts w:ascii="Calibri" w:hAnsi="Calibri" w:eastAsia="Calibri" w:cs="Calibri"/>
+          <w:sz w:val="22"/>
+          <w:szCs w:val="22"/>
+        </w:rPr>
+        <w:t>*/1 * * * * bash /var/lib/cloud9/slot-controller/BBB_Sampler/runSampler.sh</w:t>
+      </w:r>
+    </w:p>
+    <w:p/>
+    <w:p w14:noSpellErr="1">
+      <w:r>
+        <w:rPr/>
+        <w:t>How do to it:</w:t>
+      </w:r>
+    </w:p>
+    <w:p>
+      <w:r>
+        <w:rPr>
+          <w:rFonts w:ascii="Calibri" w:hAnsi="Calibri" w:eastAsia="Calibri" w:cs="Calibri"/>
+          <w:sz w:val="22"/>
+          <w:szCs w:val="22"/>
+        </w:rPr>
+        <w:t xml:space="preserve">1) ssh into the BBB.  For example, "ssh </w:t>
+      </w:r>
+      <w:hyperlink r:id="R6af77fbec2064626">
+        <w:r>
+          <w:rPr>
+            <w:rStyle w:val="Hyperlink"/>
+            <w:rFonts w:ascii="Calibri" w:hAnsi="Calibri" w:eastAsia="Calibri" w:cs="Calibri"/>
+            <w:sz w:val="22"/>
+            <w:szCs w:val="22"/>
+          </w:rPr>
+          <w:t>root@192.168.1.212</w:t>
+        </w:r>
+      </w:hyperlink>
+      <w:r>
+        <w:rPr>
+          <w:rFonts w:ascii="Calibri" w:hAnsi="Calibri" w:eastAsia="Calibri" w:cs="Calibri"/>
+          <w:sz w:val="22"/>
+          <w:szCs w:val="22"/>
+        </w:rPr>
+        <w:t>" to do it on BBB with IP address 192.168.1.212.</w:t>
+      </w:r>
+    </w:p>
+    <w:p>
+      <w:r>
+        <w:rPr>
+          <w:rFonts w:ascii="Calibri" w:hAnsi="Calibri" w:eastAsia="Calibri" w:cs="Calibri"/>
+          <w:sz w:val="22"/>
+          <w:szCs w:val="22"/>
+        </w:rPr>
+        <w:t>2) Edit the cron job with "crontab -e" command.</w:t>
+      </w:r>
+    </w:p>
+    <w:p>
+      <w:r>
+        <w:rPr>
+          <w:rFonts w:ascii="Calibri" w:hAnsi="Calibri" w:eastAsia="Calibri" w:cs="Calibri"/>
+          <w:sz w:val="22"/>
+          <w:szCs w:val="22"/>
+        </w:rPr>
+        <w:t>3) Copy and paste those above lines in the crontab editor, save and close the editor.</w:t>
+      </w:r>
+    </w:p>
+    <w:p>
+      <w:pPr>
+        <w:pStyle w:val="Normal"/>
+      </w:pPr>
+      <w:r>
+        <w:br/>
+      </w:r>
+      <w:r>
+        <w:rPr/>
+        <w:t xml:space="preserve">[ ] </w:t>
+      </w:r>
+      <w:r>
+        <w:rPr>
+          <w:rFonts w:ascii="Calibri" w:hAnsi="Calibri" w:eastAsia="Calibri" w:cs="Calibri"/>
+          <w:sz w:val="22"/>
+          <w:szCs w:val="22"/>
+        </w:rPr>
+        <w:t xml:space="preserve">As for setting up the IP address of a BBB, using vi editor, make sure to have the following items in the /etc/network/interfaces </w:t>
+      </w:r>
+    </w:p>
+    <w:p w14:noSpellErr="1"/>
+    <w:p w14:noSpellErr="1">
+      <w:r>
+        <w:rPr>
+          <w:rFonts w:ascii="Calibri" w:hAnsi="Calibri" w:eastAsia="Calibri" w:cs="Calibri"/>
+          <w:sz w:val="22"/>
+          <w:szCs w:val="22"/>
+        </w:rPr>
+        <w:t xml:space="preserve">auto eth0 </w:t>
+      </w:r>
+    </w:p>
+    <w:p>
+      <w:r>
+        <w:rPr>
+          <w:rFonts w:ascii="Calibri" w:hAnsi="Calibri" w:eastAsia="Calibri" w:cs="Calibri"/>
+          <w:sz w:val="22"/>
+          <w:szCs w:val="22"/>
+        </w:rPr>
+        <w:t xml:space="preserve">iface eth0 inet static </w:t>
+      </w:r>
+    </w:p>
+    <w:p w14:noSpellErr="1">
+      <w:r>
+        <w:rPr>
+          <w:rFonts w:ascii="Calibri" w:hAnsi="Calibri" w:eastAsia="Calibri" w:cs="Calibri"/>
+          <w:sz w:val="22"/>
+          <w:szCs w:val="22"/>
+        </w:rPr>
+        <w:t xml:space="preserve">    address 192.168.1.212 </w:t>
+      </w:r>
+    </w:p>
+    <w:p>
+      <w:r>
+        <w:rPr>
+          <w:rFonts w:ascii="Calibri" w:hAnsi="Calibri" w:eastAsia="Calibri" w:cs="Calibri"/>
+          <w:sz w:val="22"/>
+          <w:szCs w:val="22"/>
+        </w:rPr>
+        <w:t xml:space="preserve">    netmask 255.255.255.0 </w:t>
+      </w:r>
+    </w:p>
+    <w:p w14:noSpellErr="1">
+      <w:r>
+        <w:rPr>
+          <w:rFonts w:ascii="Calibri" w:hAnsi="Calibri" w:eastAsia="Calibri" w:cs="Calibri"/>
+          <w:sz w:val="22"/>
+          <w:szCs w:val="22"/>
+        </w:rPr>
+        <w:t xml:space="preserve">    network 192.168.1.0 </w:t>
+      </w:r>
+    </w:p>
+    <w:p w14:noSpellErr="1">
+      <w:r>
+        <w:rPr>
+          <w:rFonts w:ascii="Calibri" w:hAnsi="Calibri" w:eastAsia="Calibri" w:cs="Calibri"/>
+          <w:sz w:val="22"/>
+          <w:szCs w:val="22"/>
+        </w:rPr>
+        <w:t xml:space="preserve">    gateway 192.168.1.2 </w:t>
+      </w:r>
+    </w:p>
+    <w:p w14:noSpellErr="1"/>
+    <w:p w14:noSpellErr="1">
+      <w:pPr>
+        <w:pStyle w:val="Normal"/>
+      </w:pPr>
+      <w:r>
+        <w:rPr>
+          <w:rFonts w:ascii="Calibri" w:hAnsi="Calibri" w:eastAsia="Calibri" w:cs="Calibri"/>
+          <w:sz w:val="22"/>
+          <w:szCs w:val="22"/>
+        </w:rPr>
+        <w:t>The IP address given on the sample above is 192.168.1.212, and new IPs can be provided instead.</w:t>
+      </w:r>
+      <w:r>
+        <w:rPr>
+          <w:rFonts w:ascii="Calibri" w:hAnsi="Calibri" w:eastAsia="Calibri" w:cs="Calibri"/>
+          <w:sz w:val="22"/>
+          <w:szCs w:val="22"/>
+        </w:rPr>
+        <w:t xml:space="preserve">  Then reboot the BBB.</w:t>
+      </w:r>
+    </w:p>
+    <w:p>
+      <w:pPr>
+        <w:pStyle w:val="Normal"/>
+      </w:pPr>
+    </w:p>
+    <w:p w14:noSpellErr="1">
+      <w:r>
+        <w:br w:type="page"/>
+      </w:r>
+    </w:p>
+    <w:p w14:noSpellErr="1">
+      <w:pPr>
+        <w:pStyle w:val="Normal"/>
+      </w:pPr>
+      <w:r>
+        <w:rPr>
+          <w:sz w:val="28"/>
+          <w:szCs w:val="28"/>
+        </w:rPr>
+        <w:t>Checklist for B</w:t>
+      </w:r>
+      <w:r>
+        <w:rPr>
+          <w:sz w:val="28"/>
+          <w:szCs w:val="28"/>
+        </w:rPr>
+        <w:t>E2 Testing</w:t>
+      </w:r>
+    </w:p>
+    <w:p w14:noSpellErr="1">
+      <w:pPr>
+        <w:pStyle w:val="Normal"/>
+      </w:pPr>
+      <w:r>
+        <w:rPr>
+          <w:sz w:val="22"/>
+          <w:szCs w:val="22"/>
+        </w:rPr>
+        <w:t>[ ] Hav</w:t>
+      </w:r>
+      <w:r>
+        <w:rPr>
+          <w:sz w:val="22"/>
+          <w:szCs w:val="22"/>
+        </w:rPr>
+        <w:t>e the BE2 machine run using ". runBE2Stress.sh</w:t>
+      </w:r>
+      <w:r>
+        <w:rPr>
+          <w:sz w:val="22"/>
+          <w:szCs w:val="22"/>
+        </w:rPr>
+        <w:t>" from the PC terminal.</w:t>
+      </w:r>
+    </w:p>
+    <w:p w14:noSpellErr="1"/>
+    <w:p w14:noSpellErr="1">
+      <w:r>
+        <w:rPr>
+          <w:rFonts w:ascii="Calibri" w:hAnsi="Calibri" w:eastAsia="Calibri" w:cs="Calibri"/>
+          <w:sz w:val="22"/>
+          <w:szCs w:val="22"/>
+        </w:rPr>
+        <w:t>BBB Checklist Items</w:t>
+      </w:r>
+    </w:p>
+    <w:p w14:noSpellErr="1">
+      <w:r>
+        <w:rPr>
+          <w:rFonts w:ascii="Calibri" w:hAnsi="Calibri" w:eastAsia="Calibri" w:cs="Calibri"/>
+          <w:sz w:val="22"/>
+          <w:szCs w:val="22"/>
+        </w:rPr>
+        <w:t>[ ] It can load a lot</w:t>
+      </w:r>
+    </w:p>
+    <w:p w14:noSpellErr="1">
+      <w:r>
+        <w:rPr>
+          <w:rFonts w:ascii="Calibri" w:hAnsi="Calibri" w:eastAsia="Calibri" w:cs="Calibri"/>
+          <w:sz w:val="22"/>
+          <w:szCs w:val="22"/>
+        </w:rPr>
+        <w:t>[ ] PS are set</w:t>
+      </w:r>
+    </w:p>
+    <w:p w14:noSpellErr="1">
+      <w:r>
+        <w:rPr>
+          <w:rFonts w:ascii="Calibri" w:hAnsi="Calibri" w:eastAsia="Calibri" w:cs="Calibri"/>
+          <w:sz w:val="22"/>
+          <w:szCs w:val="22"/>
+        </w:rPr>
+        <w:t>[ ] it can complete a 3 step lot</w:t>
+      </w:r>
+    </w:p>
+    <w:p w14:noSpellErr="1">
+      <w:r>
+        <w:rPr>
+          <w:rFonts w:ascii="Calibri" w:hAnsi="Calibri" w:eastAsia="Calibri" w:cs="Calibri"/>
+          <w:sz w:val="22"/>
+          <w:szCs w:val="22"/>
+        </w:rPr>
+        <w:t>[ ] it has a log record</w:t>
+      </w:r>
+    </w:p>
+    <w:p w14:noSpellErr="1">
+      <w:r>
+        <w:rPr>
+          <w:rFonts w:ascii="Calibri" w:hAnsi="Calibri" w:eastAsia="Calibri" w:cs="Calibri"/>
+          <w:sz w:val="22"/>
+          <w:szCs w:val="22"/>
+        </w:rPr>
+        <w:t>[ ] it can complete a single step lot</w:t>
+      </w:r>
+    </w:p>
+    <w:p w14:noSpellErr="1">
+      <w:r>
+        <w:rPr>
+          <w:rFonts w:ascii="Calibri" w:hAnsi="Calibri" w:eastAsia="Calibri" w:cs="Calibri"/>
+          <w:sz w:val="22"/>
+          <w:szCs w:val="22"/>
+        </w:rPr>
+        <w:t>[ ] Single step lot has a log record</w:t>
+      </w:r>
+    </w:p>
+    <w:p w14:noSpellErr="1">
+      <w:r>
+        <w:rPr>
+          <w:rFonts w:ascii="Calibri" w:hAnsi="Calibri" w:eastAsia="Calibri" w:cs="Calibri"/>
+          <w:sz w:val="22"/>
+          <w:szCs w:val="22"/>
+        </w:rPr>
+        <w:t>[ ] PC down, it will create a backlog</w:t>
+      </w:r>
+    </w:p>
+    <w:p w14:noSpellErr="1">
+      <w:r>
+        <w:rPr>
+          <w:rFonts w:ascii="Calibri" w:hAnsi="Calibri" w:eastAsia="Calibri" w:cs="Calibri"/>
+          <w:sz w:val="22"/>
+          <w:szCs w:val="22"/>
+        </w:rPr>
+        <w:t xml:space="preserve">    [ ] Run the 3 step lot with interval logging of 6 sec </w:t>
+      </w:r>
+    </w:p>
+    <w:p w14:noSpellErr="1">
+      <w:r>
+        <w:rPr>
+          <w:rFonts w:ascii="Calibri" w:hAnsi="Calibri" w:eastAsia="Calibri" w:cs="Calibri"/>
+          <w:sz w:val="22"/>
+          <w:szCs w:val="22"/>
+        </w:rPr>
+        <w:t xml:space="preserve">    [ ] Turn off PC Grape</w:t>
+      </w:r>
+    </w:p>
+    <w:p w14:noSpellErr="1">
+      <w:r>
+        <w:rPr>
+          <w:rFonts w:ascii="Calibri" w:hAnsi="Calibri" w:eastAsia="Calibri" w:cs="Calibri"/>
+          <w:sz w:val="22"/>
+          <w:szCs w:val="22"/>
+        </w:rPr>
+        <w:t xml:space="preserve">    [ ] check the last record in the interval log.</w:t>
+      </w:r>
+    </w:p>
+    <w:p w14:noSpellErr="1">
+      <w:r>
+        <w:rPr>
+          <w:rFonts w:ascii="Calibri" w:hAnsi="Calibri" w:eastAsia="Calibri" w:cs="Calibri"/>
+          <w:sz w:val="22"/>
+          <w:szCs w:val="22"/>
+        </w:rPr>
+        <w:t xml:space="preserve">      Interval Log: system time - 2014-12-23 12:26:11 -0800</w:t>
+      </w:r>
+    </w:p>
+    <w:p w14:noSpellErr="1">
+      <w:r>
+        <w:rPr>
+          <w:rFonts w:ascii="Calibri" w:hAnsi="Calibri" w:eastAsia="Calibri" w:cs="Calibri"/>
+          <w:sz w:val="22"/>
+          <w:szCs w:val="22"/>
+        </w:rPr>
+        <w:t xml:space="preserve">    [ ] Turn the PC Grape back on and it should continue the BBB logging.</w:t>
+      </w:r>
+    </w:p>
+    <w:p w14:noSpellErr="1">
+      <w:r>
+        <w:rPr>
+          <w:rFonts w:ascii="Calibri" w:hAnsi="Calibri" w:eastAsia="Calibri" w:cs="Calibri"/>
+          <w:sz w:val="22"/>
+          <w:szCs w:val="22"/>
+        </w:rPr>
+        <w:t>[ ] PC connects, it will deliver all the backlog</w:t>
+      </w:r>
+    </w:p>
+    <w:p w14:noSpellErr="1">
+      <w:r>
+        <w:rPr>
+          <w:rFonts w:ascii="Calibri" w:hAnsi="Calibri" w:eastAsia="Calibri" w:cs="Calibri"/>
+          <w:sz w:val="22"/>
+          <w:szCs w:val="22"/>
+        </w:rPr>
+        <w:t>[ ] Emails will be sent out on trip fault</w:t>
+      </w:r>
+    </w:p>
+    <w:p w14:noSpellErr="1">
+      <w:r>
+        <w:br/>
+      </w:r>
+    </w:p>
+    <w:p w14:noSpellErr="1">
+      <w:r>
+        <w:rPr>
+          <w:rFonts w:ascii="Calibri" w:hAnsi="Calibri" w:eastAsia="Calibri" w:cs="Calibri"/>
+          <w:sz w:val="22"/>
+          <w:szCs w:val="22"/>
+        </w:rPr>
+        <w:t>[ ] BBB goes down, it will continue from where it dropped when it resumes</w:t>
+      </w:r>
+    </w:p>
+    <w:p w14:noSpellErr="1">
+      <w:r>
+        <w:rPr>
+          <w:rFonts w:ascii="Calibri" w:hAnsi="Calibri" w:eastAsia="Calibri" w:cs="Calibri"/>
+          <w:sz w:val="22"/>
+          <w:szCs w:val="22"/>
+        </w:rPr>
+        <w:t xml:space="preserve">    [ ] Set the interval of saving BBB state to 6 sec</w:t>
+      </w:r>
+    </w:p>
+    <w:p w14:noSpellErr="1">
+      <w:r>
+        <w:rPr>
+          <w:rFonts w:ascii="Calibri" w:hAnsi="Calibri" w:eastAsia="Calibri" w:cs="Calibri"/>
+          <w:sz w:val="22"/>
+          <w:szCs w:val="22"/>
+        </w:rPr>
+        <w:t xml:space="preserve">    [ ] Once it works, return the saving of BBB state to 5 min</w:t>
+      </w:r>
+    </w:p>
+    <w:p w14:noSpellErr="1">
+      <w:r>
+        <w:rPr>
+          <w:rFonts w:ascii="Calibri" w:hAnsi="Calibri" w:eastAsia="Calibri" w:cs="Calibri"/>
+          <w:sz w:val="22"/>
+          <w:szCs w:val="22"/>
+        </w:rPr>
+        <w:t>[ ] After BBB goes down, make sure it continues to log.</w:t>
+      </w:r>
+    </w:p>
+    <w:p w14:noSpellErr="1">
+      <w:r>
+        <w:br/>
+      </w:r>
+    </w:p>
+    <w:p w14:noSpellErr="1">
+      <w:r>
+        <w:br/>
+      </w:r>
+    </w:p>
+    <w:p w14:noSpellErr="1">
+      <w:pPr>
+        <w:pStyle w:val="Normal"/>
+      </w:pPr>
+      <w:r>
+        <w:rPr>
+          <w:rFonts w:ascii="Calibri" w:hAnsi="Calibri" w:eastAsia="Calibri" w:cs="Calibri"/>
+          <w:sz w:val="22"/>
+          <w:szCs w:val="22"/>
+        </w:rPr>
+        <w:t>PC</w:t>
+      </w:r>
+      <w:r>
+        <w:rPr>
+          <w:rFonts w:ascii="Calibri" w:hAnsi="Calibri" w:eastAsia="Calibri" w:cs="Calibri"/>
+          <w:sz w:val="22"/>
+          <w:szCs w:val="22"/>
+        </w:rPr>
+        <w:t xml:space="preserve"> Checklist Items</w:t>
+      </w:r>
+    </w:p>
+    <w:p w14:noSpellErr="1">
+      <w:r>
+        <w:rPr>
+          <w:rFonts w:ascii="Calibri" w:hAnsi="Calibri" w:eastAsia="Calibri" w:cs="Calibri"/>
+          <w:sz w:val="22"/>
+          <w:szCs w:val="22"/>
+        </w:rPr>
+        <w:t>[ ] Make sure that the new location of Pc_SlotCtrlIps.config is functional</w:t>
+      </w:r>
+    </w:p>
+    <w:p w14:noSpellErr="1">
+      <w:r>
+        <w:rPr>
+          <w:rFonts w:ascii="Calibri" w:hAnsi="Calibri" w:eastAsia="Calibri" w:cs="Calibri"/>
+          <w:sz w:val="22"/>
+          <w:szCs w:val="22"/>
+        </w:rPr>
+        <w:t xml:space="preserve">    [ ] Rename the Pc_SlotCtrlIps.config within the original file placement.</w:t>
+      </w:r>
+    </w:p>
+    <w:p w14:noSpellErr="1">
+      <w:pPr>
+        <w:pStyle w:val="Normal"/>
+      </w:pPr>
     </w:p>
     <w:sectPr>
       <w:pgSz w:w="12240" w:h="15840" w:orient="portrait"/>

</xml_diff>